<commit_message>
q3 csv file created
</commit_message>
<xml_diff>
--- a/1/Report.docx
+++ b/1/Report.docx
@@ -2273,7 +2273,11 @@
         </w:rPr>
       </w:pPr>
       <w:r>
-        <w:t xml:space="preserve">DNS server </w:t>
+        <w:t xml:space="preserve">DNS </w:t>
+      </w:r>
+      <w:proofErr w:type="gramStart"/>
+      <w:r>
+        <w:t xml:space="preserve">server </w:t>
       </w:r>
       <w:r>
         <w:rPr>
@@ -2290,6 +2294,7 @@
         </w:rPr>
         <w:t>چیست</w:t>
       </w:r>
+      <w:proofErr w:type="gramEnd"/>
       <w:r>
         <w:rPr>
           <w:rtl/>
@@ -2399,7 +2404,25 @@
           <w:rtl/>
           <w:lang w:bidi="fa-IR"/>
         </w:rPr>
-        <w:t xml:space="preserve"> شرکت هاستینگ ما اضافه شود تا بعد از مدتی با سایر </w:t>
+        <w:t xml:space="preserve"> شرکت </w:t>
+      </w:r>
+      <w:proofErr w:type="spellStart"/>
+      <w:r>
+        <w:rPr>
+          <w:rFonts w:ascii="Calibri" w:hAnsi="Calibri" w:hint="cs"/>
+          <w:rtl/>
+          <w:lang w:bidi="fa-IR"/>
+        </w:rPr>
+        <w:t>هاستینگ</w:t>
+      </w:r>
+      <w:proofErr w:type="spellEnd"/>
+      <w:r>
+        <w:rPr>
+          <w:rFonts w:ascii="Calibri" w:hAnsi="Calibri" w:hint="cs"/>
+          <w:rtl/>
+          <w:lang w:bidi="fa-IR"/>
+        </w:rPr>
+        <w:t xml:space="preserve"> ما اضافه شود تا بعد از مدتی با سایر </w:t>
       </w:r>
       <w:r>
         <w:rPr>
@@ -2934,6 +2957,7 @@
               </w:rPr>
             </w:pPr>
             <w:hyperlink r:id="rId11" w:tgtFrame="_blank" w:history="1">
+              <w:proofErr w:type="spellStart"/>
               <w:r>
                 <w:rPr>
                   <w:rStyle w:val="Hyperlink"/>
@@ -2942,6 +2966,7 @@
                 </w:rPr>
                 <w:t>CleanBrowsing</w:t>
               </w:r>
+              <w:proofErr w:type="spellEnd"/>
             </w:hyperlink>
           </w:p>
         </w:tc>
@@ -3101,13 +3126,23 @@
               </w:rPr>
             </w:pPr>
             <w:hyperlink r:id="rId13" w:tgtFrame="_blank" w:history="1">
+              <w:proofErr w:type="spellStart"/>
               <w:r>
                 <w:rPr>
                   <w:rStyle w:val="Hyperlink"/>
                   <w:rFonts w:ascii="Calibri" w:hAnsi="Calibri"/>
                   <w:lang w:bidi="fa-IR"/>
                 </w:rPr>
-                <w:t>AdGuard DNS</w:t>
+                <w:t>AdGuard</w:t>
+              </w:r>
+              <w:proofErr w:type="spellEnd"/>
+              <w:r>
+                <w:rPr>
+                  <w:rStyle w:val="Hyperlink"/>
+                  <w:rFonts w:ascii="Calibri" w:hAnsi="Calibri"/>
+                  <w:lang w:bidi="fa-IR"/>
+                </w:rPr>
+                <w:t xml:space="preserve"> DNS</w:t>
               </w:r>
             </w:hyperlink>
           </w:p>
@@ -3214,13 +3249,23 @@
           <w:lang w:bidi="fa-IR"/>
         </w:rPr>
       </w:pPr>
+      <w:proofErr w:type="spellStart"/>
       <w:r>
         <w:rPr>
           <w:rFonts w:hint="cs"/>
           <w:rtl/>
           <w:lang w:bidi="fa-IR"/>
         </w:rPr>
-        <w:t>پورت شماره ۵۳</w:t>
+        <w:t>پورت</w:t>
+      </w:r>
+      <w:proofErr w:type="spellEnd"/>
+      <w:r>
+        <w:rPr>
+          <w:rFonts w:hint="cs"/>
+          <w:rtl/>
+          <w:lang w:bidi="fa-IR"/>
+        </w:rPr>
+        <w:t xml:space="preserve"> شماره ۵۳</w:t>
       </w:r>
     </w:p>
     <w:p>
@@ -3894,7 +3939,6 @@
         <w:bidi/>
         <w:rPr>
           <w:rFonts w:ascii="Calibri" w:hAnsi="Calibri" w:hint="cs"/>
-          <w:rtl/>
           <w:lang w:bidi="fa-IR"/>
         </w:rPr>
       </w:pPr>

</xml_diff>